<commit_message>
the pdf with the typo fix
</commit_message>
<xml_diff>
--- a/quipu.docx
+++ b/quipu.docx
@@ -824,7 +824,7 @@
         <w:t xml:space="preserve"> </w:t>
       </w:r>
       <w:r>
-        <w:t xml:space="preserve">The original idea of the pixelquipu was the attempt to fit all the quipus on a single page for viewing, as it represents them with the absolute minimum pixels required. So finally, Figures 4 and 9 display pendant colour and entropy for all 247 quipu we have the data for.</w:t>
+        <w:t xml:space="preserve">The original idea of the pixelquipu was the attempt to fit all the quipus on a single page for viewing, as it represents them with the absolute minimum pixels required. So finally, figures 4 and 9 display pendant colour and entropy for all 247 quipu we have the data for.</w:t>
       </w:r>
     </w:p>
     <w:p>
@@ -2942,7 +2942,7 @@
 <file path=word/numbering.xml><?xml version="1.0" encoding="utf-8"?>
 <w:numbering xmlns:w="http://schemas.openxmlformats.org/wordprocessingml/2006/main">
   <w:abstractNum w:abstractNumId="0">
-    <w:nsid w:val="4cb4f0fe"/>
+    <w:nsid w:val="d50f8d62"/>
     <w:multiLevelType w:val="multilevel"/>
     <w:lvl w:ilvl="0">
       <w:numFmt w:val="bullet"/>

</xml_diff>

<commit_message>
actually a doi to the right repomake
</commit_message>
<xml_diff>
--- a/quipu.docx
+++ b/quipu.docx
@@ -494,7 +494,7 @@
         <w:t xml:space="preserve">pixelquipu</w:t>
       </w:r>
       <w:r>
-        <w:t xml:space="preserve">(Rohrhuber, griffiths, and McLean 2017)</w:t>
+        <w:t xml:space="preserve">(griffiths 2017)</w:t>
       </w:r>
       <w:r>
         <w:t xml:space="preserve">, was devised to display a quipu directly from the Harvard dataset:</w:t>
@@ -2816,34 +2816,14 @@
     </w:p>
     <w:p>
       <w:r>
-        <w:t xml:space="preserve">Judd, D. B., and K. L. Kelly. 2001. “Method of Designating Colors.”</w:t>
-      </w:r>
-      <w:r>
-        <w:t xml:space="preserve"> </w:t>
-      </w:r>
-      <w:r>
-        <w:rPr>
-          <w:i/>
-        </w:rPr>
-        <w:t xml:space="preserve">Journal of Research of the National Bureau of Standards</w:t>
-      </w:r>
-      <w:r>
-        <w:t xml:space="preserve"> </w:t>
-      </w:r>
-      <w:r>
-        <w:t xml:space="preserve">23: 355.</w:t>
-      </w:r>
-    </w:p>
-    <w:p>
-      <w:r>
-        <w:t xml:space="preserve">Rohrhuber, Julian, dave griffiths, and Alex McLean. 2017. “Kairotic/Coding-with-Knots: Publication Version.” doi:</w:t>
+        <w:t xml:space="preserve">griffiths. 2017. “Nebogeo/Coding-with-Knots: Publication Version.” doi:</w:t>
       </w:r>
       <w:hyperlink r:id="rId56">
         <w:r>
           <w:rPr>
             <w:rStyle w:val="Link"/>
           </w:rPr>
-          <w:t xml:space="preserve">10.5281/zenodo.291960</w:t>
+          <w:t xml:space="preserve">10.5281/zenodo.291962</w:t>
         </w:r>
       </w:hyperlink>
       <w:r>
@@ -2857,11 +2837,31 @@
           <w:rPr>
             <w:rStyle w:val="Link"/>
           </w:rPr>
-          <w:t xml:space="preserve">https://doi.org/10.5281/zenodo.291960</w:t>
+          <w:t xml:space="preserve">https://doi.org/10.5281/zenodo.291962</w:t>
         </w:r>
       </w:hyperlink>
       <w:r>
         <w:t xml:space="preserve">.</w:t>
+      </w:r>
+    </w:p>
+    <w:p>
+      <w:r>
+        <w:t xml:space="preserve">Judd, D. B., and K. L. Kelly. 2001. “Method of Designating Colors.”</w:t>
+      </w:r>
+      <w:r>
+        <w:t xml:space="preserve"> </w:t>
+      </w:r>
+      <w:r>
+        <w:rPr>
+          <w:i/>
+        </w:rPr>
+        <w:t xml:space="preserve">Journal of Research of the National Bureau of Standards</w:t>
+      </w:r>
+      <w:r>
+        <w:t xml:space="preserve"> </w:t>
+      </w:r>
+      <w:r>
+        <w:t xml:space="preserve">23: 355.</w:t>
       </w:r>
     </w:p>
     <w:p>
@@ -2942,7 +2942,7 @@
 <file path=word/numbering.xml><?xml version="1.0" encoding="utf-8"?>
 <w:numbering xmlns:w="http://schemas.openxmlformats.org/wordprocessingml/2006/main">
   <w:abstractNum w:abstractNumId="0">
-    <w:nsid w:val="d50f8d62"/>
+    <w:nsid w:val="63715044"/>
     <w:multiLevelType w:val="multilevel"/>
     <w:lvl w:ilvl="0">
       <w:numFmt w:val="bullet"/>

</xml_diff>

<commit_message>
removed images we can't find attribution for and added abstract to the text
</commit_message>
<xml_diff>
--- a/quipu.docx
+++ b/quipu.docx
@@ -120,6 +120,31 @@
         <w:t xml:space="preserve">Kernow)</w:t>
       </w:r>
     </w:p>
+    <w:bookmarkStart w:id="21" w:name="abstract"/>
+    <w:p>
+      <w:pPr>
+        <w:pStyle w:val="Heading2"/>
+      </w:pPr>
+      <w:r>
+        <w:t xml:space="preserve">Abstract</w:t>
+      </w:r>
+    </w:p>
+    <w:bookmarkEnd w:id="21"/>
+    <w:p>
+      <w:r>
+        <w:t xml:space="preserve">In this paper we explore new ways to approach understanding of the mysterious Precolumbian quipus, using both visual and sonic interpretations. We base our investigation on the Harvard Quipu Archive, starting with graphical visualisation techniques that give us an overall view so we can compare textile structures and perform basic cryptanalysis. We use listening and sonification in order to filter and compare the different modes of data representation (knot type, colour, twist and material). This provides new ways to explore both currently understood and unknown patterns of meaning in quipus.</w:t>
+      </w:r>
+    </w:p>
+    <w:bookmarkStart w:id="22" w:name="introduction"/>
+    <w:p>
+      <w:pPr>
+        <w:pStyle w:val="Heading2"/>
+      </w:pPr>
+      <w:r>
+        <w:t xml:space="preserve">Introduction</w:t>
+      </w:r>
+    </w:p>
+    <w:bookmarkEnd w:id="22"/>
     <w:p>
       <w:r>
         <w:t xml:space="preserve">The Inca empire flourished at its height to 37 million people, without the need of money or a written language. We know that numeric information was stored by the Incas using</w:t>
@@ -135,110 +160,6 @@
       </w:r>
       <w:r>
         <w:t xml:space="preserve">, a digital knot based recording system which was used in combination with black and white stones to read and calculate. Not many of them are extant, most were burned in the colonial wars. Until today, two thirds of the quipus discovered are untranslated, and do not fit into any known numeric coding system.</w:t>
-      </w:r>
-    </w:p>
-    <w:p>
-      <w:r>
-        <w:drawing>
-          <wp:inline>
-            <wp:extent cx="3657600" cy="5219700"/>
-            <wp:effectExtent b="0" l="0" r="0" t="0"/>
-            <wp:docPr descr="" id="1" name="Picture"/>
-            <a:graphic>
-              <a:graphicData uri="http://schemas.openxmlformats.org/drawingml/2006/picture">
-                <pic:pic>
-                  <pic:nvPicPr>
-                    <pic:cNvPr descr="figures/Yupana.jpg" id="0" name="Picture"/>
-                    <pic:cNvPicPr>
-                      <a:picLocks noChangeArrowheads="1" noChangeAspect="1"/>
-                    </pic:cNvPicPr>
-                  </pic:nvPicPr>
-                  <pic:blipFill>
-                    <a:blip r:embed="rId21"/>
-                    <a:stretch>
-                      <a:fillRect/>
-                    </a:stretch>
-                  </pic:blipFill>
-                  <pic:spPr bwMode="auto">
-                    <a:xfrm>
-                      <a:off x="0" y="0"/>
-                      <a:ext cx="3657600" cy="5219700"/>
-                    </a:xfrm>
-                    <a:prstGeom prst="rect">
-                      <a:avLst/>
-                    </a:prstGeom>
-                    <a:noFill/>
-                    <a:ln w="9525">
-                      <a:noFill/>
-                      <a:headEnd/>
-                      <a:tailEnd/>
-                    </a:ln>
-                  </pic:spPr>
-                </pic:pic>
-              </a:graphicData>
-            </a:graphic>
-          </wp:inline>
-        </w:drawing>
-      </w:r>
-    </w:p>
-    <w:p>
-      <w:pPr>
-        <w:pStyle w:val="ImageCaption"/>
-      </w:pPr>
-      <w:r>
-        <w:t xml:space="preserve">A Spanish illustration of a Khipukamayuq (knot maker/keeper)</w:t>
-      </w:r>
-    </w:p>
-    <w:p>
-      <w:r>
-        <w:drawing>
-          <wp:inline>
-            <wp:extent cx="7442200" cy="4813300"/>
-            <wp:effectExtent b="0" l="0" r="0" t="0"/>
-            <wp:docPr descr="" id="1" name="Picture"/>
-            <a:graphic>
-              <a:graphicData uri="http://schemas.openxmlformats.org/drawingml/2006/picture">
-                <pic:pic>
-                  <pic:nvPicPr>
-                    <pic:cNvPr descr="figures/quipu-wari.jpg" id="0" name="Picture"/>
-                    <pic:cNvPicPr>
-                      <a:picLocks noChangeArrowheads="1" noChangeAspect="1"/>
-                    </pic:cNvPicPr>
-                  </pic:nvPicPr>
-                  <pic:blipFill>
-                    <a:blip r:embed="rId22"/>
-                    <a:stretch>
-                      <a:fillRect/>
-                    </a:stretch>
-                  </pic:blipFill>
-                  <pic:spPr bwMode="auto">
-                    <a:xfrm>
-                      <a:off x="0" y="0"/>
-                      <a:ext cx="7442200" cy="4813300"/>
-                    </a:xfrm>
-                    <a:prstGeom prst="rect">
-                      <a:avLst/>
-                    </a:prstGeom>
-                    <a:noFill/>
-                    <a:ln w="9525">
-                      <a:noFill/>
-                      <a:headEnd/>
-                      <a:tailEnd/>
-                    </a:ln>
-                  </pic:spPr>
-                </pic:pic>
-              </a:graphicData>
-            </a:graphic>
-          </wp:inline>
-        </w:drawing>
-      </w:r>
-    </w:p>
-    <w:p>
-      <w:pPr>
-        <w:pStyle w:val="ImageCaption"/>
-      </w:pPr>
-      <w:r>
-        <w:t xml:space="preserve">A close up of a small quipu showing undecyphered changes in colour, material and twist.</w:t>
       </w:r>
     </w:p>
     <w:p>
@@ -494,7 +415,7 @@
         <w:t xml:space="preserve">pixelquipu</w:t>
       </w:r>
       <w:r>
-        <w:t xml:space="preserve">(griffiths 2017)</w:t>
+        <w:t xml:space="preserve">(Griffiths 2017)</w:t>
       </w:r>
       <w:r>
         <w:t xml:space="preserve">, was devised to display a quipu directly from the Harvard dataset:</w:t>
@@ -1004,7 +925,7 @@
     </w:p>
     <w:p>
       <w:r>
-        <w:t xml:space="preserve">This graph shown in Figure 5 is calculated by making lists of all the discrete data of the same type, e.g. knot value, type, tying direction, pendant colours and ply direction (ignoring lengths and knot positions as these are continuous) – then calculating Shannon entropy on histograms for each one and adding them together.</w:t>
+        <w:t xml:space="preserve">The graph shown in Figure 5 is calculated by making lists of all the discrete data of the same type, e.g. knot value, type, tying direction, pendant colours and ply direction (ignoring lengths and knot positions as these are continuous) – then calculating Shannon entropy on histograms for each one and adding them together.</w:t>
       </w:r>
     </w:p>
     <w:p>
@@ -1278,12 +1199,16 @@
           </wp:inline>
         </w:drawing>
       </w:r>
-      <w:r>
-        <w:br w:type="textWrapping"/>
-      </w:r>
-      <w:r>
-        <w:t xml:space="preserve"> </w:t>
-      </w:r>
+    </w:p>
+    <w:p>
+      <w:pPr>
+        <w:pStyle w:val="ImageCaption"/>
+      </w:pPr>
+      <w:r>
+        <w:t xml:space="preserve">Quipu UR037 showing pendant colours.</w:t>
+      </w:r>
+    </w:p>
+    <w:p>
       <w:r>
         <w:drawing>
           <wp:inline>
@@ -1326,16 +1251,25 @@
           </wp:inline>
         </w:drawing>
       </w:r>
-      <w:r>
-        <w:br w:type="textWrapping"/>
-      </w:r>
-      <w:r>
-        <w:t xml:space="preserve"> </w:t>
-      </w:r>
-      <w:r>
-        <w:t xml:space="preserve"># Sonification ## On the method</w:t>
-      </w:r>
-    </w:p>
+    </w:p>
+    <w:p>
+      <w:pPr>
+        <w:pStyle w:val="ImageCaption"/>
+      </w:pPr>
+      <w:r>
+        <w:t xml:space="preserve">Quipu UR037 showing hierarchical entropy.</w:t>
+      </w:r>
+    </w:p>
+    <w:bookmarkStart w:id="43" w:name="sonification"/>
+    <w:p>
+      <w:pPr>
+        <w:pStyle w:val="Heading1"/>
+      </w:pPr>
+      <w:r>
+        <w:t xml:space="preserve">Sonification</w:t>
+      </w:r>
+    </w:p>
+    <w:bookmarkEnd w:id="43"/>
     <w:p>
       <w:r>
         <w:t xml:space="preserve">Where the significance of the structure of a specific medium is unknown, sonification can be a way to gain new insight. There are various reasons for this, which have partly to do with the way understanding is coupled with perception. Partly it is also due to the fact that listening takes a specific time and this is time we spend with absorbing a texture and its potential internal connections.</w:t>
@@ -1500,7 +1434,7 @@
         <w:t xml:space="preserve">In the following, we explain the motivations and outcomes of such scripts starting from a single dimension (here the sonification of thread colour) and the concurrent display of multiple dimensions.</w:t>
       </w:r>
     </w:p>
-    <w:bookmarkStart w:id="43" w:name="sonification-experiments"/>
+    <w:bookmarkStart w:id="44" w:name="sonification-experiments"/>
     <w:p>
       <w:pPr>
         <w:pStyle w:val="Heading2"/>
@@ -1509,8 +1443,8 @@
         <w:t xml:space="preserve">Sonification experiments</w:t>
       </w:r>
     </w:p>
-    <w:bookmarkEnd w:id="43"/>
-    <w:bookmarkStart w:id="44" w:name="thread-colour-a-single-dimension-display"/>
+    <w:bookmarkEnd w:id="44"/>
+    <w:bookmarkStart w:id="45" w:name="thread-colour-a-single-dimension-display"/>
     <w:p>
       <w:pPr>
         <w:pStyle w:val="Heading3"/>
@@ -1519,7 +1453,7 @@
         <w:t xml:space="preserve">Thread colour: a single dimension display</w:t>
       </w:r>
     </w:p>
-    <w:bookmarkEnd w:id="44"/>
+    <w:bookmarkEnd w:id="45"/>
     <w:p>
       <w:r>
         <w:t xml:space="preserve">Quipus have a very distinct shape: a rather long series of small graphs, each of which has a couple of potentially relevant, but very different dimensions (such as color, number, length). Because sonification can give good insight into parallel serial data, our first sketch was to treat the series of pendants from one end of the primary cord to the next, as a series in time (as you would do with a text).</w:t>
@@ -1527,7 +1461,7 @@
     </w:p>
     <w:p>
       <w:r>
-        <w:t xml:space="preserve">The current state of research makes it plausible that the colours used in quipus are of significance, but it is so far unclear of what. The shades of colours are subtle, as is their possible meaning. To start with, we sonified the colour pattern of the quipu #UR004 in a very simple way: a series of very short sine tone chords represent the red, green and blue components. The different colours of each pendant were thereby read like a musical chord:</w:t>
+        <w:t xml:space="preserve">The current state of research makes it plausible that the colours used in quipus are of significance, but it is so far unclear of what. The shades of colours are subtle, as is their possible meaning. To start with, we sonified the colour pattern of the quipu #UR004 in a very simple way: a series of very short sine tone chords represent the red, green and blue components. The different colours of each pendant were thereby read like a musical chord, as can be seen in Figures 12 and 13.</w:t>
       </w:r>
     </w:p>
     <w:p>
@@ -1547,7 +1481,7 @@
                     </pic:cNvPicPr>
                   </pic:nvPicPr>
                   <pic:blipFill>
-                    <a:blip r:embed="rId45"/>
+                    <a:blip r:embed="rId46"/>
                     <a:stretch>
                       <a:fillRect/>
                     </a:stretch>
@@ -1573,12 +1507,16 @@
           </wp:inline>
         </w:drawing>
       </w:r>
-      <w:r>
-        <w:br w:type="textWrapping"/>
-      </w:r>
-      <w:r>
-        <w:t xml:space="preserve"> </w:t>
-      </w:r>
+    </w:p>
+    <w:p>
+      <w:pPr>
+        <w:pStyle w:val="ImageCaption"/>
+      </w:pPr>
+      <w:r>
+        <w:t xml:space="preserve">A spectrogram of a sonification of pendant colour taken from quipu #UR004.</w:t>
+      </w:r>
+    </w:p>
+    <w:p>
       <w:r>
         <w:drawing>
           <wp:inline>
@@ -1595,7 +1533,7 @@
                     </pic:cNvPicPr>
                   </pic:nvPicPr>
                   <pic:blipFill>
-                    <a:blip r:embed="rId46"/>
+                    <a:blip r:embed="rId47"/>
                     <a:stretch>
                       <a:fillRect/>
                     </a:stretch>
@@ -1621,17 +1559,21 @@
           </wp:inline>
         </w:drawing>
       </w:r>
-      <w:r>
-        <w:br w:type="textWrapping"/>
-      </w:r>
-      <w:r>
-        <w:t xml:space="preserve"> </w:t>
-      </w:r>
+    </w:p>
+    <w:p>
+      <w:pPr>
+        <w:pStyle w:val="ImageCaption"/>
+      </w:pPr>
+      <w:r>
+        <w:t xml:space="preserve">A close up for the pendant colour sonification from quipu #UR004.</w:t>
+      </w:r>
+    </w:p>
+    <w:p>
       <w:r>
         <w:t xml:space="preserve">This causes tones of grey to sound like a single tone, and the difference between components stands out as distance between separate partials. A rather simplistic sketch as it is, it nevertheless revealed a surprisingly rich rhythmic structure, which would be easy to overlook visually. This gave us some confidence that we should pursue this direction a little further.</w:t>
       </w:r>
     </w:p>
-    <w:bookmarkStart w:id="47" w:name="superposition-a-multidimensional-display"/>
+    <w:bookmarkStart w:id="48" w:name="superposition-a-multidimensional-display"/>
     <w:p>
       <w:pPr>
         <w:pStyle w:val="Heading3"/>
@@ -1640,7 +1582,7 @@
         <w:t xml:space="preserve">Superposition: a multidimensional display</w:t>
       </w:r>
     </w:p>
-    <w:bookmarkEnd w:id="47"/>
+    <w:bookmarkEnd w:id="48"/>
     <w:p>
       <w:r>
         <w:t xml:space="preserve">After an inquiry in the interpretations of archaeological findings, we found two promising quipus which made us curious. An essay by Juliana Martins on the astronomical analysis of an Inca Quipu pointed to two interesting candidates from Leymebamba (#UR006 and #UR009).</w:t>
@@ -1663,7 +1605,7 @@
                     </pic:cNvPicPr>
                   </pic:nvPicPr>
                   <pic:blipFill>
-                    <a:blip r:embed="rId48"/>
+                    <a:blip r:embed="rId49"/>
                     <a:stretch>
                       <a:fillRect/>
                     </a:stretch>
@@ -1700,7 +1642,7 @@
     </w:p>
     <w:p>
       <w:r>
-        <w:t xml:space="preserve">Figure 10 shows a spectrogram created using the timbral mappings described in Table 1. It is not well visible in the spectrogram, but audible that each short sound event (about 1/10 of a second shorter as we go down the subsidiaries) has a number of independent timbral properties, some of which have significant pattern across longer sections.</w:t>
+        <w:t xml:space="preserve">Figure 14 shows a spectrogram created using the timbral mappings described in Table 1. It is not well visible in the spectrogram, but audible that each short sound event (about 1/10 of a second shorter as we go down the subsidiaries) has a number of independent timbral properties, some of which have significant pattern across longer sections.</w:t>
       </w:r>
     </w:p>
     <w:tbl>
@@ -1900,12 +1842,7 @@
     </w:p>
     <w:p>
       <w:r>
-        <w:t xml:space="preserve">The moments of audible acceleration result from areas with many pendants that have subsidiaries (side branches). In various dimensions rhythmic patterns appear, which partly coincide and partly remain independent. Also, in some moments, we can hear sudden changes of the overall pattern, indicating a transition into a different logic.</w:t>
-      </w:r>
-    </w:p>
-    <w:p>
-      <w:r>
-        <w:t xml:space="preserve">You can see how the multidimensional display is a relatively straightforward extension of the single dimension one.</w:t>
+        <w:t xml:space="preserve">The moments of audible acceleration result from areas with many pendants that have subsidiaries (side branches). In various dimensions rhythmic patterns appear, which partly coincide and partly remain independent. Also, in some moments, we can hear sudden changes of the overall pattern, indicating a transition into a different logic. You can see how the multidimensional display is a relatively straightforward extension of the one-dimensional one.</w:t>
       </w:r>
     </w:p>
     <w:p>
@@ -2144,7 +2081,7 @@
         <w:t xml:space="preserve">)</w:t>
       </w:r>
     </w:p>
-    <w:bookmarkStart w:id="49" w:name="knot-spectra"/>
+    <w:bookmarkStart w:id="50" w:name="knot-spectra"/>
     <w:p>
       <w:pPr>
         <w:pStyle w:val="Heading3"/>
@@ -2153,7 +2090,7 @@
         <w:t xml:space="preserve">Knot-Spectra</w:t>
       </w:r>
     </w:p>
-    <w:bookmarkEnd w:id="49"/>
+    <w:bookmarkEnd w:id="50"/>
     <w:p>
       <w:r>
         <w:t xml:space="preserve">So far we have considered only the properties of the pendants themselves, which certainly stand out less than the more obvious knots which were tied in them. Some of the knot patterns have been interpreted as numerical records in a decimal base encoding. The counter check of reading them as additions (like on an abacus) is consistent, and where such calculations have been found, the Harvard data set contains the numerical interpretation as a value. There are many quipus, however, which do not fall into this category. Here knots most probably are of significance, but we lack a matching interpretation. The attributes are: position, value, type (single, long, eight, or undefined), and spin.</w:t>
@@ -2551,7 +2488,7 @@
         <w:t xml:space="preserve">  )</w:t>
       </w:r>
     </w:p>
-    <w:bookmarkStart w:id="50" w:name="the-project-inca-telefax.-listening-to-precolumbian-administration-without-understanding-a-word"/>
+    <w:bookmarkStart w:id="51" w:name="the-project-inca-telefax.-listening-to-precolumbian-administration-without-understanding-a-word"/>
     <w:p>
       <w:pPr>
         <w:pStyle w:val="Heading3"/>
@@ -2560,7 +2497,7 @@
         <w:t xml:space="preserve">The Project "Inca Telefax. Listening to Precolumbian Administration without understanding a word"</w:t>
       </w:r>
     </w:p>
-    <w:bookmarkEnd w:id="50"/>
+    <w:bookmarkEnd w:id="51"/>
     <w:p>
       <w:r>
         <w:t xml:space="preserve">Because quipus are material artefacts that are fabricated with an effort, we can reasonably expect every detail to convey some relevant information. Even in the case that some of it might have been ornamentation, it was still an integral part of the art of quipu-making. And certainly most of the details were addressed to someone (someone else than us, we should say). As most of the crucial knowledge about how to read these details and make sense of their patterns has been purposefully destroyed by the Spanish authorities, today we can perhaps do nothing more than to indirectly infer the administrative cognitive labour. Indeed where modes of access are lacking, there is nothing more than the pure acknowledgement that this labour has indeed taken place.</w:t>
@@ -2576,7 +2513,7 @@
         <w:t xml:space="preserve">One can understand this installation as a displacement of administrative information from an unknown context into the contemporary world of an administrative office of the London based Open Data Institute. Between July 15th 2016 and March 31th 2017, it is played at 9:59am on every Monday, Wednesday, and Friday for about 30 seconds in the work space.</w:t>
       </w:r>
     </w:p>
-    <w:bookmarkStart w:id="51" w:name="conclusions"/>
+    <w:bookmarkStart w:id="52" w:name="conclusions"/>
     <w:p>
       <w:pPr>
         <w:pStyle w:val="Heading1"/>
@@ -2585,7 +2522,7 @@
         <w:t xml:space="preserve">Conclusions</w:t>
       </w:r>
     </w:p>
-    <w:bookmarkEnd w:id="51"/>
+    <w:bookmarkEnd w:id="52"/>
     <w:p>
       <w:r>
         <w:t xml:space="preserve">Weaving in the broadest sense of the term covers an intermediate space between what has been called "form and function". Form usually being that of non-functional representation or decoration, function usually that of non-formal use for specific practical purposes. These terms are misplaced, as it is commonly acknowledged, because decorative and iconic detail at least has a social function</w:t>
@@ -2610,7 +2547,7 @@
         <w:t xml:space="preserve">Listening to the inner structure of these artefacts is a method of systematic spreading of awareness over time. Unlike an image which can be read in any order, a sonification aligns the reading direction, while keeping undecided what is being listened to. Sound thereby has very different affordances than the common descriptive, diagrammatic and numerical methods. Used by artists and composers, such sonifications can cultivate a movement between archaeological interest and aesthetic sensibility. Used by archaeologists as a methodological alternative, it might lead to new ideas of how to read quipus in their cultural context.</w:t>
       </w:r>
     </w:p>
-    <w:bookmarkStart w:id="52" w:name="biographies"/>
+    <w:bookmarkStart w:id="53" w:name="biographies"/>
     <w:p>
       <w:pPr>
         <w:pStyle w:val="Heading1"/>
@@ -2619,7 +2556,7 @@
         <w:t xml:space="preserve">Biographies</w:t>
       </w:r>
     </w:p>
-    <w:bookmarkEnd w:id="52"/>
+    <w:bookmarkEnd w:id="53"/>
     <w:p>
       <w:r>
         <w:t xml:space="preserve">David Griffiths is a game designer, programmer and livecoding algoraver based in Cornwall UK. In 2014 he co-founded FoAM Kernow, an independent research institution for exploring uncharted regions of art, technology and science with Amber Griffiths. In 2014 FoAM Kernow was awarded the Soil Association innovation award for the "Farm Crap App" and in 2016 David appeared on the Cerys Matthews Radio 6 Music show talking about Sonic Kayaks - turning paddlers into citizen scientists to help climate change research using music. Since 2013 he has lectured as assistant professor of critical programming at the Robert Schumann School of Music and Media in Düsseldorf, and alongside Aymeric Mansoux and Marloes de Valk he created the satirical Facebook game Naked on Pluto which won the Telefonica Vida competition in 2011. David also teaches primary school children, teenagers and school teachers programming, Minecraft and electronics, and previously he worked in the games (Computer Artworks &amp; Sony Europe) and film computer graphics industry (Moving Picture Company), and has credits on feature films including Troy and Kingdom of Heaven.</w:t>
@@ -2630,7 +2567,7 @@
         <w:t xml:space="preserve">Julian Rohrhuber is professor for music informatics and media theory. His research includes the philosophy of science, media theory, and algorithmic acoustics. In collaboration with his students, he is concerned with art as a form of theory as well as teaching as a mode of research. The possibility of reasoning through sound motivates his work on algorithmic composition and live coding. In 2014, for example, he realised the piece Politiken der Frequenz together with Marcus Schmickler, a treatment of the sonification of mathematical conceptions of number and their political implications. Publications are concerned with topics like algorithms and politics, history and philosophy of programming and mathematics, art theory, sonification, and documentary film.</w:t>
       </w:r>
     </w:p>
-    <w:bookmarkStart w:id="53" w:name="bibliography"/>
+    <w:bookmarkStart w:id="54" w:name="bibliography"/>
     <w:p>
       <w:pPr>
         <w:pStyle w:val="Heading1"/>
@@ -2639,7 +2576,7 @@
         <w:t xml:space="preserve">Bibliography</w:t>
       </w:r>
     </w:p>
-    <w:bookmarkEnd w:id="53"/>
+    <w:bookmarkEnd w:id="54"/>
     <w:p>
       <w:r>
         <w:t xml:space="preserve">Andrew, Sonja. 2008. “Textile Semantics: Considering a Communication-Based Reading of Textiles.”</w:t>
@@ -2696,7 +2633,7 @@
       <w:r>
         <w:t xml:space="preserve">8 (1): 101–127. doi:</w:t>
       </w:r>
-      <w:hyperlink r:id="rId54">
+      <w:hyperlink r:id="rId55">
         <w:r>
           <w:rPr>
             <w:rStyle w:val="Link"/>
@@ -2710,7 +2647,7 @@
       <w:r>
         <w:t xml:space="preserve"> </w:t>
       </w:r>
-      <w:hyperlink r:id="rId54">
+      <w:hyperlink r:id="rId55">
         <w:r>
           <w:rPr>
             <w:rStyle w:val="Link"/>
@@ -2802,7 +2739,7 @@
       <w:r>
         <w:t xml:space="preserve"> </w:t>
       </w:r>
-      <w:hyperlink r:id="rId55">
+      <w:hyperlink r:id="rId56">
         <w:r>
           <w:rPr>
             <w:rStyle w:val="Link"/>
@@ -2816,9 +2753,9 @@
     </w:p>
     <w:p>
       <w:r>
-        <w:t xml:space="preserve">griffiths. 2017. “Nebogeo/Coding-with-Knots: Publication Version.” doi:</w:t>
-      </w:r>
-      <w:hyperlink r:id="rId56">
+        <w:t xml:space="preserve">Griffiths, Dave. 2017. “Nebogeo/Coding-with-Knots: Publication Version.” doi:</w:t>
+      </w:r>
+      <w:hyperlink r:id="rId57">
         <w:r>
           <w:rPr>
             <w:rStyle w:val="Link"/>
@@ -2832,7 +2769,7 @@
       <w:r>
         <w:t xml:space="preserve"> </w:t>
       </w:r>
-      <w:hyperlink r:id="rId57">
+      <w:hyperlink r:id="rId58">
         <w:r>
           <w:rPr>
             <w:rStyle w:val="Link"/>
@@ -2942,7 +2879,7 @@
 <file path=word/numbering.xml><?xml version="1.0" encoding="utf-8"?>
 <w:numbering xmlns:w="http://schemas.openxmlformats.org/wordprocessingml/2006/main">
   <w:abstractNum w:abstractNumId="0">
-    <w:nsid w:val="63715044"/>
+    <w:nsid w:val="5b556864"/>
     <w:multiLevelType w:val="multilevel"/>
     <w:lvl w:ilvl="0">
       <w:numFmt w:val="bullet"/>

</xml_diff>